<commit_message>
dodane sprawko do labF
</commit_message>
<xml_diff>
--- a/AI/labF/AI-LF-gr1-mielniczuk-marcin.docx
+++ b/AI/labF/AI-LF-gr1-mielniczuk-marcin.docx
@@ -1197,7 +1197,7 @@
             <w:noProof/>
             <w:webHidden/>
           </w:rPr>
-          <w:t>9</w:t>
+          <w:t>8</w:t>
         </w:r>
         <w:r>
           <w:rPr>
@@ -1343,7 +1343,7 @@
             <w:noProof/>
             <w:webHidden/>
           </w:rPr>
-          <w:t>9</w:t>
+          <w:t>10</w:t>
         </w:r>
         <w:r>
           <w:rPr>
@@ -1416,7 +1416,7 @@
             <w:noProof/>
             <w:webHidden/>
           </w:rPr>
-          <w:t>12</w:t>
+          <w:t>17</w:t>
         </w:r>
         <w:r>
           <w:rPr>
@@ -1489,7 +1489,7 @@
             <w:noProof/>
             <w:webHidden/>
           </w:rPr>
-          <w:t>12</w:t>
+          <w:t>17</w:t>
         </w:r>
         <w:r>
           <w:rPr>
@@ -1568,8 +1568,29 @@
           <w:numId w:val="12"/>
         </w:numPr>
       </w:pPr>
-      <w:r>
-        <w:t>połączenia z bazą danych;</w:t>
+      <w:proofErr w:type="spellStart"/>
+      <w:r>
+        <w:t>połączenia</w:t>
+      </w:r>
+      <w:proofErr w:type="spellEnd"/>
+      <w:r>
+        <w:t xml:space="preserve"> z </w:t>
+      </w:r>
+      <w:proofErr w:type="spellStart"/>
+      <w:r>
+        <w:t>bazą</w:t>
+      </w:r>
+      <w:proofErr w:type="spellEnd"/>
+      <w:r>
+        <w:t xml:space="preserve"> </w:t>
+      </w:r>
+      <w:proofErr w:type="spellStart"/>
+      <w:r>
+        <w:t>danych</w:t>
+      </w:r>
+      <w:proofErr w:type="spellEnd"/>
+      <w:r>
+        <w:t>;</w:t>
       </w:r>
     </w:p>
     <w:p>
@@ -1580,8 +1601,29 @@
           <w:numId w:val="12"/>
         </w:numPr>
       </w:pPr>
-      <w:r>
-        <w:t>konfiguracji narzędzi do debugowania;</w:t>
+      <w:proofErr w:type="spellStart"/>
+      <w:r>
+        <w:t>konfiguracji</w:t>
+      </w:r>
+      <w:proofErr w:type="spellEnd"/>
+      <w:r>
+        <w:t xml:space="preserve"> </w:t>
+      </w:r>
+      <w:proofErr w:type="spellStart"/>
+      <w:r>
+        <w:t>narzędzi</w:t>
+      </w:r>
+      <w:proofErr w:type="spellEnd"/>
+      <w:r>
+        <w:t xml:space="preserve"> do </w:t>
+      </w:r>
+      <w:proofErr w:type="spellStart"/>
+      <w:r>
+        <w:t>debugowania</w:t>
+      </w:r>
+      <w:proofErr w:type="spellEnd"/>
+      <w:r>
+        <w:t>;</w:t>
       </w:r>
     </w:p>
     <w:p>
@@ -1636,7 +1678,21 @@
         <w:rPr>
           <w:lang w:val="pl-PL"/>
         </w:rPr>
-        <w:t>W praktycznym wymiarze uczestnicy zapoznają się z istniejącym naiwnym frameworkiem do tworzenia systemów webowych i uzupełnią go o nową funkcjonalność.</w:t>
+        <w:t xml:space="preserve">W praktycznym wymiarze uczestnicy zapoznają się z istniejącym naiwnym </w:t>
+      </w:r>
+      <w:proofErr w:type="spellStart"/>
+      <w:r>
+        <w:rPr>
+          <w:lang w:val="pl-PL"/>
+        </w:rPr>
+        <w:t>frameworkiem</w:t>
+      </w:r>
+      <w:proofErr w:type="spellEnd"/>
+      <w:r>
+        <w:rPr>
+          <w:lang w:val="pl-PL"/>
+        </w:rPr>
+        <w:t xml:space="preserve"> do tworzenia systemów webowych i uzupełnią go o nową funkcjonalność.</w:t>
       </w:r>
     </w:p>
     <w:p>
@@ -1739,12 +1795,14 @@
         </w:rPr>
         <w:t xml:space="preserve"> i zaktualizuj pola. Następnie uruchom ten dokument ponownie lub </w:t>
       </w:r>
+      <w:proofErr w:type="spellStart"/>
       <w:r>
         <w:rPr>
           <w:rStyle w:val="inline-code"/>
         </w:rPr>
         <w:t>Ctrl+A</w:t>
       </w:r>
+      <w:proofErr w:type="spellEnd"/>
       <w:r>
         <w:rPr>
           <w:lang w:val="pl-PL"/>
@@ -2002,24 +2060,28 @@
         </w:rPr>
         <w:t xml:space="preserve">Otwórz panel sterowania. W polu wyszukiwania wpisz </w:t>
       </w:r>
+      <w:proofErr w:type="spellStart"/>
       <w:r>
         <w:rPr>
           <w:rStyle w:val="inline-code"/>
         </w:rPr>
         <w:t>path</w:t>
       </w:r>
+      <w:proofErr w:type="spellEnd"/>
       <w:r>
         <w:rPr>
           <w:lang w:val="pl-PL"/>
         </w:rPr>
         <w:t xml:space="preserve">. Wybierz edycję zmiennych środowiskowych użytkownika. Znajdź zmienną </w:t>
       </w:r>
+      <w:proofErr w:type="spellStart"/>
       <w:r>
         <w:rPr>
           <w:rStyle w:val="inline-code"/>
         </w:rPr>
         <w:t>Path</w:t>
       </w:r>
+      <w:proofErr w:type="spellEnd"/>
       <w:r>
         <w:rPr>
           <w:lang w:val="pl-PL"/>
@@ -2081,7 +2143,21 @@
         <w:rPr>
           <w:lang w:val="pl-PL"/>
         </w:rPr>
-        <w:t>W toku studiów być może do Path zostały dodane inne wersje PHP lub XAMPP. Za kilka kroków sprawdzana będzie wersja PHP – upewnij się, że faktycznie wiesz z której instancji PHP korzystasz przez resztę tego laboratorium </w:t>
+        <w:t xml:space="preserve">W toku studiów być może do </w:t>
+      </w:r>
+      <w:proofErr w:type="spellStart"/>
+      <w:r>
+        <w:rPr>
+          <w:lang w:val="pl-PL"/>
+        </w:rPr>
+        <w:t>Path</w:t>
+      </w:r>
+      <w:proofErr w:type="spellEnd"/>
+      <w:r>
+        <w:rPr>
+          <w:lang w:val="pl-PL"/>
+        </w:rPr>
+        <w:t xml:space="preserve"> zostały dodane inne wersje PHP lub XAMPP. Za kilka kroków sprawdzana będzie wersja PHP – upewnij się, że faktycznie wiesz z której instancji PHP korzystasz przez resztę tego laboratorium </w:t>
       </w:r>
       <w:r>
         <w:rPr>
@@ -2179,7 +2255,21 @@
         <w:rPr>
           <w:lang w:val="pl-PL"/>
         </w:rPr>
-        <w:t>, po czym edytuj jego zawartość – odkomentuj poniższe ustawienia:</w:t>
+        <w:t xml:space="preserve">, po czym edytuj jego zawartość – </w:t>
+      </w:r>
+      <w:proofErr w:type="spellStart"/>
+      <w:r>
+        <w:rPr>
+          <w:lang w:val="pl-PL"/>
+        </w:rPr>
+        <w:t>odkomentuj</w:t>
+      </w:r>
+      <w:proofErr w:type="spellEnd"/>
+      <w:r>
+        <w:rPr>
+          <w:lang w:val="pl-PL"/>
+        </w:rPr>
+        <w:t xml:space="preserve"> poniższe ustawienia:</w:t>
       </w:r>
     </w:p>
     <w:p>
@@ -2192,6 +2282,7 @@
           <w:lang w:val="en-US"/>
         </w:rPr>
       </w:pPr>
+      <w:proofErr w:type="spellStart"/>
       <w:r>
         <w:rPr>
           <w:rStyle w:val="inline-code"/>
@@ -2199,7 +2290,37 @@
           <w:shd w:val="clear" w:color="auto" w:fill="auto"/>
           <w:lang w:val="en-US"/>
         </w:rPr>
-        <w:t>extension_dir = "ext"</w:t>
+        <w:t>extension_dir</w:t>
+      </w:r>
+      <w:proofErr w:type="spellEnd"/>
+      <w:r>
+        <w:rPr>
+          <w:rStyle w:val="inline-code"/>
+          <w:rFonts w:asciiTheme="minorHAnsi" w:hAnsiTheme="minorHAnsi"/>
+          <w:shd w:val="clear" w:color="auto" w:fill="auto"/>
+          <w:lang w:val="en-US"/>
+        </w:rPr>
+        <w:t xml:space="preserve"> = "</w:t>
+      </w:r>
+      <w:proofErr w:type="spellStart"/>
+      <w:r>
+        <w:rPr>
+          <w:rStyle w:val="inline-code"/>
+          <w:rFonts w:asciiTheme="minorHAnsi" w:hAnsiTheme="minorHAnsi"/>
+          <w:shd w:val="clear" w:color="auto" w:fill="auto"/>
+          <w:lang w:val="en-US"/>
+        </w:rPr>
+        <w:t>ext</w:t>
+      </w:r>
+      <w:proofErr w:type="spellEnd"/>
+      <w:r>
+        <w:rPr>
+          <w:rStyle w:val="inline-code"/>
+          <w:rFonts w:asciiTheme="minorHAnsi" w:hAnsiTheme="minorHAnsi"/>
+          <w:shd w:val="clear" w:color="auto" w:fill="auto"/>
+          <w:lang w:val="en-US"/>
+        </w:rPr>
+        <w:t>"</w:t>
       </w:r>
     </w:p>
     <w:p>
@@ -2241,8 +2362,16 @@
         <w:rPr>
           <w:lang w:val="en-US"/>
         </w:rPr>
-        <w:t>extension=gd</w:t>
-      </w:r>
+        <w:t>extension=</w:t>
+      </w:r>
+      <w:proofErr w:type="spellStart"/>
+      <w:r>
+        <w:rPr>
+          <w:lang w:val="en-US"/>
+        </w:rPr>
+        <w:t>gd</w:t>
+      </w:r>
+      <w:proofErr w:type="spellEnd"/>
     </w:p>
     <w:p>
       <w:pPr>
@@ -2255,8 +2384,16 @@
         <w:rPr>
           <w:lang w:val="en-US"/>
         </w:rPr>
-        <w:t>extension=intl</w:t>
-      </w:r>
+        <w:t>extension=</w:t>
+      </w:r>
+      <w:proofErr w:type="spellStart"/>
+      <w:r>
+        <w:rPr>
+          <w:lang w:val="en-US"/>
+        </w:rPr>
+        <w:t>intl</w:t>
+      </w:r>
+      <w:proofErr w:type="spellEnd"/>
     </w:p>
     <w:p>
       <w:pPr>
@@ -2269,8 +2406,16 @@
         <w:rPr>
           <w:lang w:val="en-US"/>
         </w:rPr>
-        <w:t>extension=mbstring</w:t>
-      </w:r>
+        <w:t>extension=</w:t>
+      </w:r>
+      <w:proofErr w:type="spellStart"/>
+      <w:r>
+        <w:rPr>
+          <w:lang w:val="en-US"/>
+        </w:rPr>
+        <w:t>mbstring</w:t>
+      </w:r>
+      <w:proofErr w:type="spellEnd"/>
     </w:p>
     <w:p>
       <w:pPr>
@@ -2283,16 +2428,34 @@
         <w:rPr>
           <w:lang w:val="en-US"/>
         </w:rPr>
-        <w:t>extension=openssl</w:t>
-      </w:r>
+        <w:t>extension=</w:t>
+      </w:r>
+      <w:proofErr w:type="spellStart"/>
+      <w:r>
+        <w:rPr>
+          <w:lang w:val="en-US"/>
+        </w:rPr>
+        <w:t>openssl</w:t>
+      </w:r>
+      <w:proofErr w:type="spellEnd"/>
     </w:p>
     <w:p>
       <w:pPr>
         <w:pStyle w:val="block-code"/>
       </w:pPr>
-      <w:r>
-        <w:t>extension=pdo_sqlite</w:t>
-      </w:r>
+      <w:proofErr w:type="spellStart"/>
+      <w:r>
+        <w:t>extension</w:t>
+      </w:r>
+      <w:proofErr w:type="spellEnd"/>
+      <w:r>
+        <w:t>=</w:t>
+      </w:r>
+      <w:proofErr w:type="spellStart"/>
+      <w:r>
+        <w:t>pdo_sqlite</w:t>
+      </w:r>
+      <w:proofErr w:type="spellEnd"/>
     </w:p>
     <w:p>
       <w:pPr>
@@ -2326,8 +2489,21 @@
       </w:r>
     </w:p>
     <w:p>
-      <w:r>
-        <w:t xml:space="preserve">Wykonaj komendę </w:t>
+      <w:proofErr w:type="spellStart"/>
+      <w:r>
+        <w:t>Wykonaj</w:t>
+      </w:r>
+      <w:proofErr w:type="spellEnd"/>
+      <w:r>
+        <w:t xml:space="preserve"> </w:t>
+      </w:r>
+      <w:proofErr w:type="spellStart"/>
+      <w:r>
+        <w:t>komendę</w:t>
+      </w:r>
+      <w:proofErr w:type="spellEnd"/>
+      <w:r>
+        <w:t xml:space="preserve"> </w:t>
       </w:r>
     </w:p>
     <w:p>
@@ -2337,16 +2513,93 @@
           <w:lang w:val="en-US"/>
         </w:rPr>
       </w:pPr>
+      <w:proofErr w:type="spellStart"/>
       <w:r>
         <w:rPr>
           <w:lang w:val="en-US"/>
         </w:rPr>
-        <w:t>php -i | Select-String -Pattern '(PHP Version)|(extension_dir)|(OpenSSL support)|(PDO drivers)|(GD Support)|intl|(cURL support)|multibyte'</w:t>
-      </w:r>
-    </w:p>
-    <w:p>
-      <w:r>
-        <w:t>Oczekiwany wynik:</w:t>
+        <w:t>php</w:t>
+      </w:r>
+      <w:proofErr w:type="spellEnd"/>
+      <w:r>
+        <w:rPr>
+          <w:lang w:val="en-US"/>
+        </w:rPr>
+        <w:t xml:space="preserve"> -</w:t>
+      </w:r>
+      <w:proofErr w:type="spellStart"/>
+      <w:r>
+        <w:rPr>
+          <w:lang w:val="en-US"/>
+        </w:rPr>
+        <w:t>i</w:t>
+      </w:r>
+      <w:proofErr w:type="spellEnd"/>
+      <w:r>
+        <w:rPr>
+          <w:lang w:val="en-US"/>
+        </w:rPr>
+        <w:t xml:space="preserve"> | Select-String -Pattern '(PHP Version)|(</w:t>
+      </w:r>
+      <w:proofErr w:type="spellStart"/>
+      <w:r>
+        <w:rPr>
+          <w:lang w:val="en-US"/>
+        </w:rPr>
+        <w:t>extension_dir</w:t>
+      </w:r>
+      <w:proofErr w:type="spellEnd"/>
+      <w:r>
+        <w:rPr>
+          <w:lang w:val="en-US"/>
+        </w:rPr>
+        <w:t>)|(OpenSSL support)|(PDO drivers)|(GD Support)|</w:t>
+      </w:r>
+      <w:proofErr w:type="spellStart"/>
+      <w:r>
+        <w:rPr>
+          <w:lang w:val="en-US"/>
+        </w:rPr>
+        <w:t>intl</w:t>
+      </w:r>
+      <w:proofErr w:type="spellEnd"/>
+      <w:r>
+        <w:rPr>
+          <w:lang w:val="en-US"/>
+        </w:rPr>
+        <w:t>|(</w:t>
+      </w:r>
+      <w:proofErr w:type="spellStart"/>
+      <w:r>
+        <w:rPr>
+          <w:lang w:val="en-US"/>
+        </w:rPr>
+        <w:t>cURL</w:t>
+      </w:r>
+      <w:proofErr w:type="spellEnd"/>
+      <w:r>
+        <w:rPr>
+          <w:lang w:val="en-US"/>
+        </w:rPr>
+        <w:t xml:space="preserve"> support)|multibyte'</w:t>
+      </w:r>
+    </w:p>
+    <w:p>
+      <w:proofErr w:type="spellStart"/>
+      <w:r>
+        <w:t>Oczekiwany</w:t>
+      </w:r>
+      <w:proofErr w:type="spellEnd"/>
+      <w:r>
+        <w:t xml:space="preserve"> </w:t>
+      </w:r>
+      <w:proofErr w:type="spellStart"/>
+      <w:r>
+        <w:t>wynik</w:t>
+      </w:r>
+      <w:proofErr w:type="spellEnd"/>
+      <w:r>
+        <w:t>:</w:t>
       </w:r>
     </w:p>
     <w:p>
@@ -2572,7 +2825,49 @@
         <w:rPr>
           <w:lang w:val="pl-PL"/>
         </w:rPr>
-        <w:t>. Pobierz wersję Current -&gt; Windows Binary (.zip) -&gt; 64-bit. Rozpakuj archiwum do I:\node. Dodaj ten folder do zmiennej środowiskowej Path użytkownika.</w:t>
+        <w:t xml:space="preserve">. Pobierz wersję </w:t>
+      </w:r>
+      <w:proofErr w:type="spellStart"/>
+      <w:r>
+        <w:rPr>
+          <w:lang w:val="pl-PL"/>
+        </w:rPr>
+        <w:t>Current</w:t>
+      </w:r>
+      <w:proofErr w:type="spellEnd"/>
+      <w:r>
+        <w:rPr>
+          <w:lang w:val="pl-PL"/>
+        </w:rPr>
+        <w:t xml:space="preserve"> -&gt; Windows </w:t>
+      </w:r>
+      <w:proofErr w:type="spellStart"/>
+      <w:r>
+        <w:rPr>
+          <w:lang w:val="pl-PL"/>
+        </w:rPr>
+        <w:t>Binary</w:t>
+      </w:r>
+      <w:proofErr w:type="spellEnd"/>
+      <w:r>
+        <w:rPr>
+          <w:lang w:val="pl-PL"/>
+        </w:rPr>
+        <w:t xml:space="preserve"> (.zip) -&gt; 64-bit. Rozpakuj archiwum do I:\node. Dodaj ten folder do zmiennej środowiskowej </w:t>
+      </w:r>
+      <w:proofErr w:type="spellStart"/>
+      <w:r>
+        <w:rPr>
+          <w:lang w:val="pl-PL"/>
+        </w:rPr>
+        <w:t>Path</w:t>
+      </w:r>
+      <w:proofErr w:type="spellEnd"/>
+      <w:r>
+        <w:rPr>
+          <w:lang w:val="pl-PL"/>
+        </w:rPr>
+        <w:t xml:space="preserve"> użytkownika.</w:t>
       </w:r>
     </w:p>
     <w:p>
@@ -2587,11 +2882,19 @@
         </w:rPr>
         <w:t xml:space="preserve">Uruchom nowe okno wiersza poleceń. Wykonaj polecenie </w:t>
       </w:r>
+      <w:proofErr w:type="spellStart"/>
       <w:r>
         <w:rPr>
           <w:rStyle w:val="inline-code"/>
         </w:rPr>
-        <w:t>npm -v</w:t>
+        <w:t>npm</w:t>
+      </w:r>
+      <w:proofErr w:type="spellEnd"/>
+      <w:r>
+        <w:rPr>
+          <w:rStyle w:val="inline-code"/>
+        </w:rPr>
+        <w:t xml:space="preserve"> -v</w:t>
       </w:r>
       <w:r>
         <w:rPr>
@@ -2620,12 +2923,28 @@
           <w:lang w:val="en-US"/>
         </w:rPr>
       </w:pPr>
+      <w:proofErr w:type="spellStart"/>
       <w:r>
         <w:rPr>
           <w:lang w:val="en-US"/>
         </w:rPr>
-        <w:t>npm install -g less less-plugin-clean-css</w:t>
-      </w:r>
+        <w:t>npm</w:t>
+      </w:r>
+      <w:proofErr w:type="spellEnd"/>
+      <w:r>
+        <w:rPr>
+          <w:lang w:val="en-US"/>
+        </w:rPr>
+        <w:t xml:space="preserve"> install -g less less-plugin-clean-</w:t>
+      </w:r>
+      <w:proofErr w:type="spellStart"/>
+      <w:r>
+        <w:rPr>
+          <w:lang w:val="en-US"/>
+        </w:rPr>
+        <w:t>css</w:t>
+      </w:r>
+      <w:proofErr w:type="spellEnd"/>
     </w:p>
     <w:p>
       <w:pPr>
@@ -2647,11 +2966,19 @@
           <w:rStyle w:val="inline-code"/>
         </w:rPr>
       </w:pPr>
+      <w:proofErr w:type="spellStart"/>
       <w:r>
         <w:rPr>
           <w:rStyle w:val="inline-code"/>
         </w:rPr>
-        <w:t>lessc -v</w:t>
+        <w:t>lessc</w:t>
+      </w:r>
+      <w:proofErr w:type="spellEnd"/>
+      <w:r>
+        <w:rPr>
+          <w:rStyle w:val="inline-code"/>
+        </w:rPr>
+        <w:t xml:space="preserve"> -v</w:t>
       </w:r>
     </w:p>
     <w:p>
@@ -2664,20 +2991,36 @@
       <w:r>
         <w:t xml:space="preserve">Wstaw zrzut ekranu wyniku działania poleceń </w:t>
       </w:r>
+      <w:proofErr w:type="spellStart"/>
       <w:r>
         <w:rPr>
           <w:rStyle w:val="inline-code"/>
         </w:rPr>
-        <w:t>npm -v</w:t>
+        <w:t>npm</w:t>
+      </w:r>
+      <w:proofErr w:type="spellEnd"/>
+      <w:r>
+        <w:rPr>
+          <w:rStyle w:val="inline-code"/>
+        </w:rPr>
+        <w:t xml:space="preserve"> -v</w:t>
       </w:r>
       <w:r>
         <w:t xml:space="preserve"> i </w:t>
       </w:r>
+      <w:proofErr w:type="spellStart"/>
       <w:r>
         <w:rPr>
           <w:rStyle w:val="inline-code"/>
         </w:rPr>
-        <w:t>lessc -v</w:t>
+        <w:t>lessc</w:t>
+      </w:r>
+      <w:proofErr w:type="spellEnd"/>
+      <w:r>
+        <w:rPr>
+          <w:rStyle w:val="inline-code"/>
+        </w:rPr>
+        <w:t xml:space="preserve"> -v</w:t>
       </w:r>
     </w:p>
     <w:p>
@@ -2848,21 +3191,62 @@
         <w:pStyle w:val="Nagwek1"/>
       </w:pPr>
       <w:bookmarkStart w:id="8" w:name="_Toc184493814"/>
+      <w:proofErr w:type="spellStart"/>
       <w:r>
         <w:lastRenderedPageBreak/>
-        <w:t xml:space="preserve">Pobranie </w:t>
-      </w:r>
-      <w:r>
-        <w:t xml:space="preserve">i konfiguracja </w:t>
-      </w:r>
+        <w:t>Pobranie</w:t>
+      </w:r>
+      <w:proofErr w:type="spellEnd"/>
+      <w:r>
+        <w:t xml:space="preserve"> </w:t>
+      </w:r>
+      <w:proofErr w:type="spellStart"/>
+      <w:r>
+        <w:t>i</w:t>
+      </w:r>
+      <w:proofErr w:type="spellEnd"/>
+      <w:r>
+        <w:t xml:space="preserve"> </w:t>
+      </w:r>
+      <w:proofErr w:type="spellStart"/>
+      <w:r>
+        <w:t>konfiguracja</w:t>
+      </w:r>
+      <w:proofErr w:type="spellEnd"/>
+      <w:r>
+        <w:t xml:space="preserve"> </w:t>
+      </w:r>
+      <w:proofErr w:type="spellStart"/>
       <w:r>
         <w:t>frameworka</w:t>
       </w:r>
       <w:bookmarkEnd w:id="8"/>
-    </w:p>
-    <w:p>
-      <w:r>
-        <w:t xml:space="preserve">Sklonuj naiwny framework z Githuba: </w:t>
+      <w:proofErr w:type="spellEnd"/>
+    </w:p>
+    <w:p>
+      <w:proofErr w:type="spellStart"/>
+      <w:r>
+        <w:t>Sklonuj</w:t>
+      </w:r>
+      <w:proofErr w:type="spellEnd"/>
+      <w:r>
+        <w:t xml:space="preserve"> </w:t>
+      </w:r>
+      <w:proofErr w:type="spellStart"/>
+      <w:r>
+        <w:t>naiwny</w:t>
+      </w:r>
+      <w:proofErr w:type="spellEnd"/>
+      <w:r>
+        <w:t xml:space="preserve"> framework z </w:t>
+      </w:r>
+      <w:proofErr w:type="spellStart"/>
+      <w:r>
+        <w:t>Githuba</w:t>
+      </w:r>
+      <w:proofErr w:type="spellEnd"/>
+      <w:r>
+        <w:t xml:space="preserve">: </w:t>
       </w:r>
       <w:hyperlink r:id="rId18" w:history="1">
         <w:r>
@@ -2906,25 +3290,112 @@
           <w:lang w:val="en-US"/>
         </w:rPr>
       </w:pPr>
+      <w:proofErr w:type="spellStart"/>
       <w:r>
         <w:rPr>
           <w:rStyle w:val="inline-code"/>
           <w:lang w:val="en-US"/>
         </w:rPr>
-        <w:t>lessc public\assets\src\less\style.less public\assets\dist\style.min.css --clean-css --source-map</w:t>
-      </w:r>
-    </w:p>
-    <w:p>
-      <w:pPr>
-        <w:rPr>
-          <w:lang w:val="pl-PL"/>
-        </w:rPr>
-      </w:pPr>
-      <w:r>
-        <w:rPr>
-          <w:lang w:val="pl-PL"/>
-        </w:rPr>
-        <w:t>Otwórz projekt w PhpStorm.</w:t>
+        <w:t>lessc</w:t>
+      </w:r>
+      <w:proofErr w:type="spellEnd"/>
+      <w:r>
+        <w:rPr>
+          <w:rStyle w:val="inline-code"/>
+          <w:lang w:val="en-US"/>
+        </w:rPr>
+        <w:t xml:space="preserve"> public\assets\</w:t>
+      </w:r>
+      <w:proofErr w:type="spellStart"/>
+      <w:r>
+        <w:rPr>
+          <w:rStyle w:val="inline-code"/>
+          <w:lang w:val="en-US"/>
+        </w:rPr>
+        <w:t>src</w:t>
+      </w:r>
+      <w:proofErr w:type="spellEnd"/>
+      <w:r>
+        <w:rPr>
+          <w:rStyle w:val="inline-code"/>
+          <w:lang w:val="en-US"/>
+        </w:rPr>
+        <w:t>\less\</w:t>
+      </w:r>
+      <w:proofErr w:type="spellStart"/>
+      <w:r>
+        <w:rPr>
+          <w:rStyle w:val="inline-code"/>
+          <w:lang w:val="en-US"/>
+        </w:rPr>
+        <w:t>style.less</w:t>
+      </w:r>
+      <w:proofErr w:type="spellEnd"/>
+      <w:r>
+        <w:rPr>
+          <w:rStyle w:val="inline-code"/>
+          <w:lang w:val="en-US"/>
+        </w:rPr>
+        <w:t xml:space="preserve"> public\assets\</w:t>
+      </w:r>
+      <w:proofErr w:type="spellStart"/>
+      <w:r>
+        <w:rPr>
+          <w:rStyle w:val="inline-code"/>
+          <w:lang w:val="en-US"/>
+        </w:rPr>
+        <w:t>dist</w:t>
+      </w:r>
+      <w:proofErr w:type="spellEnd"/>
+      <w:r>
+        <w:rPr>
+          <w:rStyle w:val="inline-code"/>
+          <w:lang w:val="en-US"/>
+        </w:rPr>
+        <w:t>\style.min.css --clean-</w:t>
+      </w:r>
+      <w:proofErr w:type="spellStart"/>
+      <w:r>
+        <w:rPr>
+          <w:rStyle w:val="inline-code"/>
+          <w:lang w:val="en-US"/>
+        </w:rPr>
+        <w:t>css</w:t>
+      </w:r>
+      <w:proofErr w:type="spellEnd"/>
+      <w:r>
+        <w:rPr>
+          <w:rStyle w:val="inline-code"/>
+          <w:lang w:val="en-US"/>
+        </w:rPr>
+        <w:t xml:space="preserve"> --source-map</w:t>
+      </w:r>
+    </w:p>
+    <w:p>
+      <w:pPr>
+        <w:rPr>
+          <w:lang w:val="pl-PL"/>
+        </w:rPr>
+      </w:pPr>
+      <w:r>
+        <w:rPr>
+          <w:lang w:val="pl-PL"/>
+        </w:rPr>
+        <w:t xml:space="preserve">Otwórz projekt w </w:t>
+      </w:r>
+      <w:proofErr w:type="spellStart"/>
+      <w:r>
+        <w:rPr>
+          <w:lang w:val="pl-PL"/>
+        </w:rPr>
+        <w:t>PhpStorm</w:t>
+      </w:r>
+      <w:proofErr w:type="spellEnd"/>
+      <w:r>
+        <w:rPr>
+          <w:lang w:val="pl-PL"/>
+        </w:rPr>
+        <w:t>.</w:t>
       </w:r>
       <w:r>
         <w:rPr>
@@ -2954,7 +3425,21 @@
         <w:rPr>
           <w:lang w:val="pl-PL"/>
         </w:rPr>
-        <w:t xml:space="preserve"> Dodaj nowe źródło danych SQLite:</w:t>
+        <w:t xml:space="preserve"> Dodaj nowe źródło danych </w:t>
+      </w:r>
+      <w:proofErr w:type="spellStart"/>
+      <w:r>
+        <w:rPr>
+          <w:lang w:val="pl-PL"/>
+        </w:rPr>
+        <w:t>SQLite</w:t>
+      </w:r>
+      <w:proofErr w:type="spellEnd"/>
+      <w:r>
+        <w:rPr>
+          <w:lang w:val="pl-PL"/>
+        </w:rPr>
+        <w:t>:</w:t>
       </w:r>
     </w:p>
     <w:p>
@@ -3041,17 +3526,47 @@
         </w:rPr>
         <w:t xml:space="preserve">utwórz plik </w:t>
       </w:r>
+      <w:proofErr w:type="spellStart"/>
       <w:r>
         <w:rPr>
           <w:rStyle w:val="inline-code"/>
         </w:rPr>
         <w:t>data.db</w:t>
       </w:r>
-      <w:r>
-        <w:rPr>
-          <w:lang w:val="pl-PL"/>
-        </w:rPr>
-        <w:t xml:space="preserve"> w katalogu głównym frameworka. Pobierz brakujące sterowniki, jeśli PhpStorm o to poprosi.</w:t>
+      <w:proofErr w:type="spellEnd"/>
+      <w:r>
+        <w:rPr>
+          <w:lang w:val="pl-PL"/>
+        </w:rPr>
+        <w:t xml:space="preserve"> w katalogu głównym </w:t>
+      </w:r>
+      <w:proofErr w:type="spellStart"/>
+      <w:r>
+        <w:rPr>
+          <w:lang w:val="pl-PL"/>
+        </w:rPr>
+        <w:t>frameworka</w:t>
+      </w:r>
+      <w:proofErr w:type="spellEnd"/>
+      <w:r>
+        <w:rPr>
+          <w:lang w:val="pl-PL"/>
+        </w:rPr>
+        <w:t xml:space="preserve">. Pobierz brakujące sterowniki, jeśli </w:t>
+      </w:r>
+      <w:proofErr w:type="spellStart"/>
+      <w:r>
+        <w:rPr>
+          <w:lang w:val="pl-PL"/>
+        </w:rPr>
+        <w:t>PhpStorm</w:t>
+      </w:r>
+      <w:proofErr w:type="spellEnd"/>
+      <w:r>
+        <w:rPr>
+          <w:lang w:val="pl-PL"/>
+        </w:rPr>
+        <w:t xml:space="preserve"> o to poprosi.</w:t>
       </w:r>
     </w:p>
     <w:p>
@@ -3066,11 +3581,19 @@
         </w:rPr>
         <w:t xml:space="preserve">Kliknij prawym przyciskiem w drzewie projektu na </w:t>
       </w:r>
+      <w:proofErr w:type="spellStart"/>
       <w:r>
         <w:rPr>
           <w:rStyle w:val="inline-code"/>
         </w:rPr>
-        <w:t>sql/01-post.sql</w:t>
+        <w:t>sql</w:t>
+      </w:r>
+      <w:proofErr w:type="spellEnd"/>
+      <w:r>
+        <w:rPr>
+          <w:rStyle w:val="inline-code"/>
+        </w:rPr>
+        <w:t>/01-post.sql</w:t>
       </w:r>
       <w:r>
         <w:rPr>
@@ -3169,24 +3692,56 @@
         </w:rPr>
         <w:t xml:space="preserve">Skopiuj plik </w:t>
       </w:r>
+      <w:proofErr w:type="spellStart"/>
       <w:r>
         <w:rPr>
           <w:rStyle w:val="inline-code"/>
         </w:rPr>
-        <w:t>config\config.dist.php</w:t>
-      </w:r>
+        <w:t>config</w:t>
+      </w:r>
+      <w:proofErr w:type="spellEnd"/>
+      <w:r>
+        <w:rPr>
+          <w:rStyle w:val="inline-code"/>
+        </w:rPr>
+        <w:t>\</w:t>
+      </w:r>
+      <w:proofErr w:type="spellStart"/>
+      <w:r>
+        <w:rPr>
+          <w:rStyle w:val="inline-code"/>
+        </w:rPr>
+        <w:t>config.dist.php</w:t>
+      </w:r>
+      <w:proofErr w:type="spellEnd"/>
       <w:r>
         <w:rPr>
           <w:lang w:val="pl-PL"/>
         </w:rPr>
         <w:t xml:space="preserve"> na </w:t>
       </w:r>
+      <w:proofErr w:type="spellStart"/>
       <w:r>
         <w:rPr>
           <w:rStyle w:val="inline-code"/>
         </w:rPr>
-        <w:t>config\config.php</w:t>
-      </w:r>
+        <w:t>config</w:t>
+      </w:r>
+      <w:proofErr w:type="spellEnd"/>
+      <w:r>
+        <w:rPr>
+          <w:rStyle w:val="inline-code"/>
+        </w:rPr>
+        <w:t>\</w:t>
+      </w:r>
+      <w:proofErr w:type="spellStart"/>
+      <w:r>
+        <w:rPr>
+          <w:rStyle w:val="inline-code"/>
+        </w:rPr>
+        <w:t>config.php</w:t>
+      </w:r>
+      <w:proofErr w:type="spellEnd"/>
       <w:r>
         <w:rPr>
           <w:lang w:val="pl-PL"/>
@@ -3216,15 +3771,34 @@
         <w:rPr>
           <w:lang w:val="pl-PL"/>
         </w:rPr>
-        <w:t xml:space="preserve"> we frameworku i uruchom wbudowany serwer PHP:</w:t>
+        <w:t xml:space="preserve"> we </w:t>
+      </w:r>
+      <w:proofErr w:type="spellStart"/>
+      <w:r>
+        <w:rPr>
+          <w:lang w:val="pl-PL"/>
+        </w:rPr>
+        <w:t>frameworku</w:t>
+      </w:r>
+      <w:proofErr w:type="spellEnd"/>
+      <w:r>
+        <w:rPr>
+          <w:lang w:val="pl-PL"/>
+        </w:rPr>
+        <w:t xml:space="preserve"> i uruchom wbudowany serwer PHP:</w:t>
       </w:r>
     </w:p>
     <w:p>
       <w:pPr>
         <w:pStyle w:val="block-code"/>
       </w:pPr>
-      <w:r>
-        <w:t>php -S localhost:</w:t>
+      <w:proofErr w:type="spellStart"/>
+      <w:r>
+        <w:t>php</w:t>
+      </w:r>
+      <w:proofErr w:type="spellEnd"/>
+      <w:r>
+        <w:t xml:space="preserve"> -S localhost:</w:t>
       </w:r>
       <w:fldSimple w:instr=" DOCPROPERTY  &quot;Numer albumu&quot;  \* MERGEFORMAT ">
         <w:r>
@@ -3306,12 +3880,28 @@
         </w:rPr>
         <w:t xml:space="preserve">Utwórz nowy wpis poprzez kliknięcie na </w:t>
       </w:r>
+      <w:proofErr w:type="spellStart"/>
       <w:r>
         <w:rPr>
           <w:rStyle w:val="inline-code"/>
         </w:rPr>
-        <w:t>Create new</w:t>
-      </w:r>
+        <w:t>Create</w:t>
+      </w:r>
+      <w:proofErr w:type="spellEnd"/>
+      <w:r>
+        <w:rPr>
+          <w:rStyle w:val="inline-code"/>
+        </w:rPr>
+        <w:t xml:space="preserve"> </w:t>
+      </w:r>
+      <w:proofErr w:type="spellStart"/>
+      <w:r>
+        <w:rPr>
+          <w:rStyle w:val="inline-code"/>
+        </w:rPr>
+        <w:t>new</w:t>
+      </w:r>
+      <w:proofErr w:type="spellEnd"/>
       <w:r>
         <w:rPr>
           <w:lang w:val="pl-PL"/>
@@ -3510,7 +4100,21 @@
         <w:rPr>
           <w:lang w:val="pl-PL"/>
         </w:rPr>
-        <w:t>Postępuj zgodnie z instrukcjami, tj:</w:t>
+        <w:t xml:space="preserve">Postępuj zgodnie z instrukcjami, </w:t>
+      </w:r>
+      <w:proofErr w:type="spellStart"/>
+      <w:r>
+        <w:rPr>
+          <w:lang w:val="pl-PL"/>
+        </w:rPr>
+        <w:t>tj</w:t>
+      </w:r>
+      <w:proofErr w:type="spellEnd"/>
+      <w:r>
+        <w:rPr>
+          <w:lang w:val="pl-PL"/>
+        </w:rPr>
+        <w:t>:</w:t>
       </w:r>
     </w:p>
     <w:p>
@@ -3605,8 +4209,21 @@
           <w:numId w:val="14"/>
         </w:numPr>
       </w:pPr>
-      <w:r>
-        <w:t>zrestartuj serwer WWW.</w:t>
+      <w:proofErr w:type="spellStart"/>
+      <w:r>
+        <w:t>zrestartuj</w:t>
+      </w:r>
+      <w:proofErr w:type="spellEnd"/>
+      <w:r>
+        <w:t xml:space="preserve"> </w:t>
+      </w:r>
+      <w:proofErr w:type="spellStart"/>
+      <w:r>
+        <w:t>serwer</w:t>
+      </w:r>
+      <w:proofErr w:type="spellEnd"/>
+      <w:r>
+        <w:t xml:space="preserve"> WWW.</w:t>
       </w:r>
     </w:p>
     <w:p>
@@ -3631,32 +4248,34 @@
           <w:lang w:val="en-US"/>
         </w:rPr>
       </w:pPr>
+      <w:proofErr w:type="spellStart"/>
       <w:r>
         <w:rPr>
           <w:sz w:val="16"/>
           <w:szCs w:val="16"/>
           <w:lang w:val="en-US"/>
         </w:rPr>
-        <w:t>zend_extension = xdebug</w:t>
-      </w:r>
-    </w:p>
-    <w:p>
-      <w:pPr>
-        <w:pStyle w:val="block-code"/>
+        <w:t>zend_extension</w:t>
+      </w:r>
+      <w:proofErr w:type="spellEnd"/>
+      <w:r>
         <w:rPr>
           <w:sz w:val="16"/>
           <w:szCs w:val="16"/>
           <w:lang w:val="en-US"/>
         </w:rPr>
-      </w:pPr>
+        <w:t xml:space="preserve"> = </w:t>
+      </w:r>
+      <w:proofErr w:type="spellStart"/>
       <w:r>
         <w:rPr>
           <w:sz w:val="16"/>
           <w:szCs w:val="16"/>
           <w:lang w:val="en-US"/>
         </w:rPr>
-        <w:t>xdebug.mode = debug</w:t>
-      </w:r>
+        <w:t>xdebug</w:t>
+      </w:r>
+      <w:proofErr w:type="spellEnd"/>
     </w:p>
     <w:p>
       <w:pPr>
@@ -3667,31 +4286,79 @@
           <w:lang w:val="en-US"/>
         </w:rPr>
       </w:pPr>
+      <w:proofErr w:type="spellStart"/>
       <w:r>
         <w:rPr>
           <w:sz w:val="16"/>
           <w:szCs w:val="16"/>
           <w:lang w:val="en-US"/>
         </w:rPr>
-        <w:t>xdebug.start_with_request = yes</w:t>
-      </w:r>
-    </w:p>
-    <w:p>
-      <w:pPr>
-        <w:pStyle w:val="block-code"/>
+        <w:t>xdebug.mode</w:t>
+      </w:r>
+      <w:proofErr w:type="spellEnd"/>
+      <w:r>
         <w:rPr>
           <w:sz w:val="16"/>
           <w:szCs w:val="16"/>
           <w:lang w:val="en-US"/>
         </w:rPr>
-      </w:pPr>
-      <w:r>
+        <w:t xml:space="preserve"> = debug</w:t>
+      </w:r>
+    </w:p>
+    <w:p>
+      <w:pPr>
+        <w:pStyle w:val="block-code"/>
         <w:rPr>
           <w:sz w:val="16"/>
           <w:szCs w:val="16"/>
           <w:lang w:val="en-US"/>
         </w:rPr>
-        <w:t xml:space="preserve">xdebug.client_port = </w:t>
+      </w:pPr>
+      <w:proofErr w:type="spellStart"/>
+      <w:r>
+        <w:rPr>
+          <w:sz w:val="16"/>
+          <w:szCs w:val="16"/>
+          <w:lang w:val="en-US"/>
+        </w:rPr>
+        <w:t>xdebug.start_with_request</w:t>
+      </w:r>
+      <w:proofErr w:type="spellEnd"/>
+      <w:r>
+        <w:rPr>
+          <w:sz w:val="16"/>
+          <w:szCs w:val="16"/>
+          <w:lang w:val="en-US"/>
+        </w:rPr>
+        <w:t xml:space="preserve"> = yes</w:t>
+      </w:r>
+    </w:p>
+    <w:p>
+      <w:pPr>
+        <w:pStyle w:val="block-code"/>
+        <w:rPr>
+          <w:sz w:val="16"/>
+          <w:szCs w:val="16"/>
+          <w:lang w:val="en-US"/>
+        </w:rPr>
+      </w:pPr>
+      <w:proofErr w:type="spellStart"/>
+      <w:r>
+        <w:rPr>
+          <w:sz w:val="16"/>
+          <w:szCs w:val="16"/>
+          <w:lang w:val="en-US"/>
+        </w:rPr>
+        <w:t>xdebug.client_port</w:t>
+      </w:r>
+      <w:proofErr w:type="spellEnd"/>
+      <w:r>
+        <w:rPr>
+          <w:sz w:val="16"/>
+          <w:szCs w:val="16"/>
+          <w:lang w:val="en-US"/>
+        </w:rPr>
+        <w:t xml:space="preserve"> = </w:t>
       </w:r>
       <w:r>
         <w:rPr>
@@ -3789,7 +4456,23 @@
         </w:rPr>
       </w:pPr>
       <w:r>
-        <w:t>W PhpStorm kliknij File -&gt; Settings (Ctrl</w:t>
+        <w:t xml:space="preserve">W </w:t>
+      </w:r>
+      <w:proofErr w:type="spellStart"/>
+      <w:r>
+        <w:t>PhpStorm</w:t>
+      </w:r>
+      <w:proofErr w:type="spellEnd"/>
+      <w:r>
+        <w:t xml:space="preserve"> </w:t>
+      </w:r>
+      <w:proofErr w:type="spellStart"/>
+      <w:r>
+        <w:t>kliknij</w:t>
+      </w:r>
+      <w:proofErr w:type="spellEnd"/>
+      <w:r>
+        <w:t xml:space="preserve"> File -&gt; Settings (Ctrl</w:t>
       </w:r>
       <w:r>
         <w:t xml:space="preserve"> + Alt + S). </w:t>
@@ -3798,7 +4481,21 @@
         <w:rPr>
           <w:lang w:val="pl-PL"/>
         </w:rPr>
-        <w:t>Wyszukaj xdebug.</w:t>
+        <w:t xml:space="preserve">Wyszukaj </w:t>
+      </w:r>
+      <w:proofErr w:type="spellStart"/>
+      <w:r>
+        <w:rPr>
+          <w:lang w:val="pl-PL"/>
+        </w:rPr>
+        <w:t>xdebug</w:t>
+      </w:r>
+      <w:proofErr w:type="spellEnd"/>
+      <w:r>
+        <w:rPr>
+          <w:lang w:val="pl-PL"/>
+        </w:rPr>
+        <w:t>.</w:t>
       </w:r>
       <w:r>
         <w:rPr>
@@ -3884,19 +4581,75 @@
         <w:rPr>
           <w:lang w:val="pl-PL"/>
         </w:rPr>
-        <w:t>Otwórz plik public/index.php proj</w:t>
-      </w:r>
-      <w:r>
-        <w:rPr>
-          <w:lang w:val="pl-PL"/>
-        </w:rPr>
-        <w:t>ektu i kliknij obok jednej z pierwszych instrukcji kodu, żeby utworzyć pułapkę (breakpoint).</w:t>
-      </w:r>
-      <w:r>
-        <w:rPr>
-          <w:lang w:val="pl-PL"/>
-        </w:rPr>
-        <w:t xml:space="preserve"> W górnym pasku PhpStorm kliknij ikonkę słuchawki (Start Listening (…)):</w:t>
+        <w:t>Otwórz plik public/</w:t>
+      </w:r>
+      <w:proofErr w:type="spellStart"/>
+      <w:r>
+        <w:rPr>
+          <w:lang w:val="pl-PL"/>
+        </w:rPr>
+        <w:t>index.php</w:t>
+      </w:r>
+      <w:proofErr w:type="spellEnd"/>
+      <w:r>
+        <w:rPr>
+          <w:lang w:val="pl-PL"/>
+        </w:rPr>
+        <w:t xml:space="preserve"> proj</w:t>
+      </w:r>
+      <w:r>
+        <w:rPr>
+          <w:lang w:val="pl-PL"/>
+        </w:rPr>
+        <w:t>ektu i kliknij obok jednej z pierwszych instrukcji kodu, żeby utworzyć pułapkę (</w:t>
+      </w:r>
+      <w:proofErr w:type="spellStart"/>
+      <w:r>
+        <w:rPr>
+          <w:lang w:val="pl-PL"/>
+        </w:rPr>
+        <w:t>breakpoint</w:t>
+      </w:r>
+      <w:proofErr w:type="spellEnd"/>
+      <w:r>
+        <w:rPr>
+          <w:lang w:val="pl-PL"/>
+        </w:rPr>
+        <w:t>).</w:t>
+      </w:r>
+      <w:r>
+        <w:rPr>
+          <w:lang w:val="pl-PL"/>
+        </w:rPr>
+        <w:t xml:space="preserve"> W górnym pasku </w:t>
+      </w:r>
+      <w:proofErr w:type="spellStart"/>
+      <w:r>
+        <w:rPr>
+          <w:lang w:val="pl-PL"/>
+        </w:rPr>
+        <w:t>PhpStorm</w:t>
+      </w:r>
+      <w:proofErr w:type="spellEnd"/>
+      <w:r>
+        <w:rPr>
+          <w:lang w:val="pl-PL"/>
+        </w:rPr>
+        <w:t xml:space="preserve"> kliknij ikonkę słuchawki (Start </w:t>
+      </w:r>
+      <w:proofErr w:type="spellStart"/>
+      <w:r>
+        <w:rPr>
+          <w:lang w:val="pl-PL"/>
+        </w:rPr>
+        <w:t>Listening</w:t>
+      </w:r>
+      <w:proofErr w:type="spellEnd"/>
+      <w:r>
+        <w:rPr>
+          <w:lang w:val="pl-PL"/>
+        </w:rPr>
+        <w:t xml:space="preserve"> (…)):</w:t>
       </w:r>
     </w:p>
     <w:p>
@@ -3958,7 +4711,21 @@
         <w:rPr>
           <w:lang w:val="pl-PL"/>
         </w:rPr>
-        <w:t xml:space="preserve">Odśwież stronę w przeglądarce. Wykonywanie powinno się zatrzymać, a PhpStorm powinien wyświetlać informacje o </w:t>
+        <w:t xml:space="preserve">Odśwież stronę w przeglądarce. Wykonywanie powinno się zatrzymać, a </w:t>
+      </w:r>
+      <w:proofErr w:type="spellStart"/>
+      <w:r>
+        <w:rPr>
+          <w:lang w:val="pl-PL"/>
+        </w:rPr>
+        <w:t>PhpStorm</w:t>
+      </w:r>
+      <w:proofErr w:type="spellEnd"/>
+      <w:r>
+        <w:rPr>
+          <w:lang w:val="pl-PL"/>
+        </w:rPr>
+        <w:t xml:space="preserve"> powinien wyświetlać informacje o </w:t>
       </w:r>
       <w:r>
         <w:rPr>
@@ -3979,9 +4746,17 @@
         <w:rPr>
           <w:lang w:val="pl-PL"/>
         </w:rPr>
-        <w:t>(Alternatywnie) VS Code</w:t>
+        <w:t xml:space="preserve">(Alternatywnie) VS </w:t>
+      </w:r>
+      <w:proofErr w:type="spellStart"/>
+      <w:r>
+        <w:rPr>
+          <w:lang w:val="pl-PL"/>
+        </w:rPr>
+        <w:t>Code</w:t>
       </w:r>
       <w:bookmarkEnd w:id="10"/>
+      <w:proofErr w:type="spellEnd"/>
     </w:p>
     <w:p>
       <w:pPr>
@@ -3997,20 +4772,84 @@
           <w:iCs/>
           <w:lang w:val="pl-PL"/>
         </w:rPr>
-        <w:t>Jeśli z jakiegoś powodu nie możesz lub nie chcesz korzystać z PhpStorm – spróbuj jeszcze raz. Jeśli dalej nie możesz, poniżej instrukcja na VS Code – ale przez resztę semestru będzie Ci o wiele trudniej!</w:t>
-      </w:r>
-    </w:p>
-    <w:p>
-      <w:pPr>
-        <w:rPr>
-          <w:lang w:val="pl-PL"/>
-        </w:rPr>
-      </w:pPr>
-      <w:r>
-        <w:rPr>
-          <w:lang w:val="pl-PL"/>
-        </w:rPr>
-        <w:t>W Visual Studio Code zainstaluj rozszerzenie PHP Debug:</w:t>
+        <w:t xml:space="preserve">Jeśli z jakiegoś powodu nie możesz lub nie chcesz korzystać z </w:t>
+      </w:r>
+      <w:proofErr w:type="spellStart"/>
+      <w:r>
+        <w:rPr>
+          <w:i/>
+          <w:iCs/>
+          <w:lang w:val="pl-PL"/>
+        </w:rPr>
+        <w:t>PhpStorm</w:t>
+      </w:r>
+      <w:proofErr w:type="spellEnd"/>
+      <w:r>
+        <w:rPr>
+          <w:i/>
+          <w:iCs/>
+          <w:lang w:val="pl-PL"/>
+        </w:rPr>
+        <w:t xml:space="preserve"> – spróbuj jeszcze raz. Jeśli dalej nie możesz, poniżej instrukcja na VS </w:t>
+      </w:r>
+      <w:proofErr w:type="spellStart"/>
+      <w:r>
+        <w:rPr>
+          <w:i/>
+          <w:iCs/>
+          <w:lang w:val="pl-PL"/>
+        </w:rPr>
+        <w:t>Code</w:t>
+      </w:r>
+      <w:proofErr w:type="spellEnd"/>
+      <w:r>
+        <w:rPr>
+          <w:i/>
+          <w:iCs/>
+          <w:lang w:val="pl-PL"/>
+        </w:rPr>
+        <w:t xml:space="preserve"> – ale przez resztę semestru będzie Ci o wiele trudniej!</w:t>
+      </w:r>
+    </w:p>
+    <w:p>
+      <w:pPr>
+        <w:rPr>
+          <w:lang w:val="pl-PL"/>
+        </w:rPr>
+      </w:pPr>
+      <w:r>
+        <w:rPr>
+          <w:lang w:val="pl-PL"/>
+        </w:rPr>
+        <w:t xml:space="preserve">W Visual Studio </w:t>
+      </w:r>
+      <w:proofErr w:type="spellStart"/>
+      <w:r>
+        <w:rPr>
+          <w:lang w:val="pl-PL"/>
+        </w:rPr>
+        <w:t>Code</w:t>
+      </w:r>
+      <w:proofErr w:type="spellEnd"/>
+      <w:r>
+        <w:rPr>
+          <w:lang w:val="pl-PL"/>
+        </w:rPr>
+        <w:t xml:space="preserve"> zainstaluj rozszerzenie PHP </w:t>
+      </w:r>
+      <w:proofErr w:type="spellStart"/>
+      <w:r>
+        <w:rPr>
+          <w:lang w:val="pl-PL"/>
+        </w:rPr>
+        <w:t>Debug</w:t>
+      </w:r>
+      <w:proofErr w:type="spellEnd"/>
+      <w:r>
+        <w:rPr>
+          <w:lang w:val="pl-PL"/>
+        </w:rPr>
+        <w:t>:</w:t>
       </w:r>
     </w:p>
     <w:p>
@@ -4078,7 +4917,35 @@
         <w:rPr>
           <w:lang w:val="pl-PL"/>
         </w:rPr>
-        <w:t>Otwórz plik index.php projektu i kliknij obok numeru linii przy pierwszych instrukcjach, utworzony zostanie breakpoint:</w:t>
+        <w:t xml:space="preserve">Otwórz plik </w:t>
+      </w:r>
+      <w:proofErr w:type="spellStart"/>
+      <w:r>
+        <w:rPr>
+          <w:lang w:val="pl-PL"/>
+        </w:rPr>
+        <w:t>index.php</w:t>
+      </w:r>
+      <w:proofErr w:type="spellEnd"/>
+      <w:r>
+        <w:rPr>
+          <w:lang w:val="pl-PL"/>
+        </w:rPr>
+        <w:t xml:space="preserve"> projektu i kliknij obok numeru linii przy pierwszych instrukcjach, utworzony zostanie </w:t>
+      </w:r>
+      <w:proofErr w:type="spellStart"/>
+      <w:r>
+        <w:rPr>
+          <w:lang w:val="pl-PL"/>
+        </w:rPr>
+        <w:t>breakpoint</w:t>
+      </w:r>
+      <w:proofErr w:type="spellEnd"/>
+      <w:r>
+        <w:rPr>
+          <w:lang w:val="pl-PL"/>
+        </w:rPr>
+        <w:t>:</w:t>
       </w:r>
     </w:p>
     <w:p>
@@ -4142,8 +5009,13 @@
           <w:lang w:val="pl-PL"/>
         </w:rPr>
       </w:pPr>
-      <w:r>
-        <w:t xml:space="preserve">Kliknij menu Run -&gt; Add </w:t>
+      <w:proofErr w:type="spellStart"/>
+      <w:r>
+        <w:t>Kliknij</w:t>
+      </w:r>
+      <w:proofErr w:type="spellEnd"/>
+      <w:r>
+        <w:t xml:space="preserve"> menu Run -&gt; Add </w:t>
       </w:r>
       <w:r>
         <w:t xml:space="preserve">Configuration… . </w:t>
@@ -4152,7 +5024,21 @@
         <w:rPr>
           <w:lang w:val="pl-PL"/>
         </w:rPr>
-        <w:t>Utworzony zostanie plik launch.json. Edytuj pozycję port, na port wskazany w konfiguracji XDEBUG w php.ini:</w:t>
+        <w:t xml:space="preserve">Utworzony zostanie plik </w:t>
+      </w:r>
+      <w:proofErr w:type="spellStart"/>
+      <w:r>
+        <w:rPr>
+          <w:lang w:val="pl-PL"/>
+        </w:rPr>
+        <w:t>launch.json</w:t>
+      </w:r>
+      <w:proofErr w:type="spellEnd"/>
+      <w:r>
+        <w:rPr>
+          <w:lang w:val="pl-PL"/>
+        </w:rPr>
+        <w:t>. Edytuj pozycję port, na port wskazany w konfiguracji XDEBUG w php.ini:</w:t>
       </w:r>
     </w:p>
     <w:p>
@@ -4217,8 +5103,13 @@
           <w:lang w:val="pl-PL"/>
         </w:rPr>
       </w:pPr>
-      <w:r>
-        <w:t>Kliknij menu Run -&gt; Start D</w:t>
+      <w:proofErr w:type="spellStart"/>
+      <w:r>
+        <w:t>Kliknij</w:t>
+      </w:r>
+      <w:proofErr w:type="spellEnd"/>
+      <w:r>
+        <w:t xml:space="preserve"> menu Run -&gt; Start D</w:t>
       </w:r>
       <w:r>
         <w:t xml:space="preserve">ebugging (F5). </w:t>
@@ -4301,8 +5192,16 @@
         <w:rPr>
           <w:lang w:val="pl-PL"/>
         </w:rPr>
-        <w:t>stronę frameworka</w:t>
-      </w:r>
+        <w:t xml:space="preserve">stronę </w:t>
+      </w:r>
+      <w:proofErr w:type="spellStart"/>
+      <w:r>
+        <w:rPr>
+          <w:lang w:val="pl-PL"/>
+        </w:rPr>
+        <w:t>frameworka</w:t>
+      </w:r>
+      <w:proofErr w:type="spellEnd"/>
       <w:r>
         <w:rPr>
           <w:lang w:val="pl-PL"/>
@@ -4355,10 +5254,34 @@
         <w:t>na</w:t>
       </w:r>
       <w:r>
-        <w:t xml:space="preserve"> pułapce (breakpoint) w IDE</w:t>
-      </w:r>
-      <w:r>
-        <w:t xml:space="preserve"> (PhpStorm lub VSCode)</w:t>
+        <w:t xml:space="preserve"> pułapce (</w:t>
+      </w:r>
+      <w:proofErr w:type="spellStart"/>
+      <w:r>
+        <w:t>breakpoint</w:t>
+      </w:r>
+      <w:proofErr w:type="spellEnd"/>
+      <w:r>
+        <w:t>) w IDE</w:t>
+      </w:r>
+      <w:r>
+        <w:t xml:space="preserve"> (</w:t>
+      </w:r>
+      <w:proofErr w:type="spellStart"/>
+      <w:r>
+        <w:t>PhpStorm</w:t>
+      </w:r>
+      <w:proofErr w:type="spellEnd"/>
+      <w:r>
+        <w:t xml:space="preserve"> lub </w:t>
+      </w:r>
+      <w:proofErr w:type="spellStart"/>
+      <w:r>
+        <w:t>VSCode</w:t>
+      </w:r>
+      <w:proofErr w:type="spellEnd"/>
+      <w:r>
+        <w:t>)</w:t>
       </w:r>
       <w:r>
         <w:t>.</w:t>
@@ -4488,9 +5411,17 @@
         <w:rPr>
           <w:lang w:val="pl-PL"/>
         </w:rPr>
-        <w:t>Omówienie frameworka</w:t>
+        <w:t xml:space="preserve">Omówienie </w:t>
+      </w:r>
+      <w:proofErr w:type="spellStart"/>
+      <w:r>
+        <w:rPr>
+          <w:lang w:val="pl-PL"/>
+        </w:rPr>
+        <w:t>frameworka</w:t>
       </w:r>
       <w:bookmarkEnd w:id="12"/>
+      <w:proofErr w:type="spellEnd"/>
     </w:p>
     <w:p>
       <w:pPr>
@@ -4508,7 +5439,21 @@
         <w:rPr>
           <w:lang w:val="pl-PL"/>
         </w:rPr>
-        <w:t>rowadzący omówi strukturę frameworka, obejmującą:</w:t>
+        <w:t xml:space="preserve">rowadzący omówi strukturę </w:t>
+      </w:r>
+      <w:proofErr w:type="spellStart"/>
+      <w:r>
+        <w:rPr>
+          <w:lang w:val="pl-PL"/>
+        </w:rPr>
+        <w:t>frameworka</w:t>
+      </w:r>
+      <w:proofErr w:type="spellEnd"/>
+      <w:r>
+        <w:rPr>
+          <w:lang w:val="pl-PL"/>
+        </w:rPr>
+        <w:t>, obejmującą:</w:t>
       </w:r>
     </w:p>
     <w:p>
@@ -4527,8 +5472,30 @@
         <w:rPr>
           <w:lang w:val="pl-PL"/>
         </w:rPr>
-        <w:t>plik konfiguracyjny config.php i config.dist.php</w:t>
-      </w:r>
+        <w:t xml:space="preserve">plik konfiguracyjny </w:t>
+      </w:r>
+      <w:proofErr w:type="spellStart"/>
+      <w:r>
+        <w:rPr>
+          <w:lang w:val="pl-PL"/>
+        </w:rPr>
+        <w:t>config.php</w:t>
+      </w:r>
+      <w:proofErr w:type="spellEnd"/>
+      <w:r>
+        <w:rPr>
+          <w:lang w:val="pl-PL"/>
+        </w:rPr>
+        <w:t xml:space="preserve"> i </w:t>
+      </w:r>
+      <w:proofErr w:type="spellStart"/>
+      <w:r>
+        <w:rPr>
+          <w:lang w:val="pl-PL"/>
+        </w:rPr>
+        <w:t>config.dist.php</w:t>
+      </w:r>
+      <w:proofErr w:type="spellEnd"/>
     </w:p>
     <w:p>
       <w:pPr>
@@ -4538,12 +5505,46 @@
           <w:numId w:val="15"/>
         </w:numPr>
       </w:pPr>
-      <w:r>
-        <w:t>organizację assetów – public/assets/src i public/assets/di</w:t>
+      <w:proofErr w:type="spellStart"/>
+      <w:r>
+        <w:t>organizację</w:t>
+      </w:r>
+      <w:proofErr w:type="spellEnd"/>
+      <w:r>
+        <w:t xml:space="preserve"> </w:t>
+      </w:r>
+      <w:proofErr w:type="spellStart"/>
+      <w:r>
+        <w:t>assetów</w:t>
+      </w:r>
+      <w:proofErr w:type="spellEnd"/>
+      <w:r>
+        <w:t xml:space="preserve"> – public/assets/</w:t>
+      </w:r>
+      <w:proofErr w:type="spellStart"/>
+      <w:r>
+        <w:t>src</w:t>
+      </w:r>
+      <w:proofErr w:type="spellEnd"/>
+      <w:r>
+        <w:t xml:space="preserve"> </w:t>
+      </w:r>
+      <w:proofErr w:type="spellStart"/>
+      <w:r>
+        <w:t>i</w:t>
+      </w:r>
+      <w:proofErr w:type="spellEnd"/>
+      <w:r>
+        <w:t xml:space="preserve"> public/assets/</w:t>
+      </w:r>
+      <w:proofErr w:type="spellStart"/>
+      <w:r>
+        <w:t>di</w:t>
       </w:r>
       <w:r>
         <w:t>st</w:t>
       </w:r>
+      <w:proofErr w:type="spellEnd"/>
     </w:p>
     <w:p>
       <w:pPr>
@@ -4560,8 +5561,58 @@
         <w:rPr>
           <w:lang w:val="pl-PL"/>
         </w:rPr>
-        <w:t>propozycja organizacji style.less i załączonych styli oraz katalogu public/assets/src/vendor</w:t>
-      </w:r>
+        <w:t xml:space="preserve">propozycja organizacji </w:t>
+      </w:r>
+      <w:proofErr w:type="spellStart"/>
+      <w:r>
+        <w:rPr>
+          <w:lang w:val="pl-PL"/>
+        </w:rPr>
+        <w:t>style.less</w:t>
+      </w:r>
+      <w:proofErr w:type="spellEnd"/>
+      <w:r>
+        <w:rPr>
+          <w:lang w:val="pl-PL"/>
+        </w:rPr>
+        <w:t xml:space="preserve"> i załączonych styli oraz katalogu public/</w:t>
+      </w:r>
+      <w:proofErr w:type="spellStart"/>
+      <w:r>
+        <w:rPr>
+          <w:lang w:val="pl-PL"/>
+        </w:rPr>
+        <w:t>assets</w:t>
+      </w:r>
+      <w:proofErr w:type="spellEnd"/>
+      <w:r>
+        <w:rPr>
+          <w:lang w:val="pl-PL"/>
+        </w:rPr>
+        <w:t>/</w:t>
+      </w:r>
+      <w:proofErr w:type="spellStart"/>
+      <w:r>
+        <w:rPr>
+          <w:lang w:val="pl-PL"/>
+        </w:rPr>
+        <w:t>src</w:t>
+      </w:r>
+      <w:proofErr w:type="spellEnd"/>
+      <w:r>
+        <w:rPr>
+          <w:lang w:val="pl-PL"/>
+        </w:rPr>
+        <w:t>/</w:t>
+      </w:r>
+      <w:proofErr w:type="spellStart"/>
+      <w:r>
+        <w:rPr>
+          <w:lang w:val="pl-PL"/>
+        </w:rPr>
+        <w:t>vendor</w:t>
+      </w:r>
+      <w:proofErr w:type="spellEnd"/>
     </w:p>
     <w:p>
       <w:pPr>
@@ -4578,7 +5629,21 @@
         <w:rPr>
           <w:lang w:val="pl-PL"/>
         </w:rPr>
-        <w:t>znaczenie i propozycja wykorzystania katalogu sql na migracje</w:t>
+        <w:t xml:space="preserve">znaczenie i propozycja wykorzystania katalogu </w:t>
+      </w:r>
+      <w:proofErr w:type="spellStart"/>
+      <w:r>
+        <w:rPr>
+          <w:lang w:val="pl-PL"/>
+        </w:rPr>
+        <w:t>sql</w:t>
+      </w:r>
+      <w:proofErr w:type="spellEnd"/>
+      <w:r>
+        <w:rPr>
+          <w:lang w:val="pl-PL"/>
+        </w:rPr>
+        <w:t xml:space="preserve"> na migracje</w:t>
       </w:r>
     </w:p>
     <w:p>
@@ -4589,8 +5654,21 @@
           <w:numId w:val="15"/>
         </w:numPr>
       </w:pPr>
-      <w:r>
-        <w:t>plik index.php – front-</w:t>
+      <w:proofErr w:type="spellStart"/>
+      <w:r>
+        <w:t>plik</w:t>
+      </w:r>
+      <w:proofErr w:type="spellEnd"/>
+      <w:r>
+        <w:t xml:space="preserve"> </w:t>
+      </w:r>
+      <w:proofErr w:type="spellStart"/>
+      <w:r>
+        <w:t>index.php</w:t>
+      </w:r>
+      <w:proofErr w:type="spellEnd"/>
+      <w:r>
+        <w:t xml:space="preserve"> – front-</w:t>
       </w:r>
       <w:r>
         <w:t>controller</w:t>
@@ -4611,7 +5689,21 @@
         <w:rPr>
           <w:lang w:val="pl-PL"/>
         </w:rPr>
-        <w:t>katalog Controller na przykładzie PostController – akcje związane z postami</w:t>
+        <w:t xml:space="preserve">katalog Controller na przykładzie </w:t>
+      </w:r>
+      <w:proofErr w:type="spellStart"/>
+      <w:r>
+        <w:rPr>
+          <w:lang w:val="pl-PL"/>
+        </w:rPr>
+        <w:t>PostController</w:t>
+      </w:r>
+      <w:proofErr w:type="spellEnd"/>
+      <w:r>
+        <w:rPr>
+          <w:lang w:val="pl-PL"/>
+        </w:rPr>
+        <w:t xml:space="preserve"> – akcje związane z postami</w:t>
       </w:r>
     </w:p>
     <w:p>
@@ -4622,9 +5714,19 @@
           <w:numId w:val="15"/>
         </w:numPr>
       </w:pPr>
-      <w:r>
-        <w:t>przykładowy model w Post.php</w:t>
-      </w:r>
+      <w:proofErr w:type="spellStart"/>
+      <w:r>
+        <w:t>przykładowy</w:t>
+      </w:r>
+      <w:proofErr w:type="spellEnd"/>
+      <w:r>
+        <w:t xml:space="preserve"> model w </w:t>
+      </w:r>
+      <w:proofErr w:type="spellStart"/>
+      <w:r>
+        <w:t>Post.php</w:t>
+      </w:r>
+      <w:proofErr w:type="spellEnd"/>
     </w:p>
     <w:p>
       <w:pPr>
@@ -4641,7 +5743,21 @@
         <w:rPr>
           <w:lang w:val="pl-PL"/>
         </w:rPr>
-        <w:t>serwisy w katalogu src/Service – czytnik konfiguracji, router, szablony</w:t>
+        <w:t xml:space="preserve">serwisy w katalogu </w:t>
+      </w:r>
+      <w:proofErr w:type="spellStart"/>
+      <w:r>
+        <w:rPr>
+          <w:lang w:val="pl-PL"/>
+        </w:rPr>
+        <w:t>src</w:t>
+      </w:r>
+      <w:proofErr w:type="spellEnd"/>
+      <w:r>
+        <w:rPr>
+          <w:lang w:val="pl-PL"/>
+        </w:rPr>
+        <w:t>/Service – czytnik konfiguracji, router, szablony</w:t>
       </w:r>
     </w:p>
     <w:p>
@@ -4659,8 +5775,16 @@
         <w:rPr>
           <w:lang w:val="pl-PL"/>
         </w:rPr>
-        <w:t>szablony i sposób ich dziedziczenia w katalogu templates</w:t>
-      </w:r>
+        <w:t xml:space="preserve">szablony i sposób ich dziedziczenia w katalogu </w:t>
+      </w:r>
+      <w:proofErr w:type="spellStart"/>
+      <w:r>
+        <w:rPr>
+          <w:lang w:val="pl-PL"/>
+        </w:rPr>
+        <w:t>templates</w:t>
+      </w:r>
+      <w:proofErr w:type="spellEnd"/>
     </w:p>
     <w:bookmarkEnd w:id="13"/>
     <w:p>
@@ -4759,7 +5883,15 @@
         </w:rPr>
       </w:pPr>
       <w:r>
-        <w:t>Wstaw zrzut ekranu kodu listy (indexAction):</w:t>
+        <w:t>Wstaw zrzut ekranu kodu listy (</w:t>
+      </w:r>
+      <w:proofErr w:type="spellStart"/>
+      <w:r>
+        <w:t>indexAction</w:t>
+      </w:r>
+      <w:proofErr w:type="spellEnd"/>
+      <w:r>
+        <w:t>):</w:t>
       </w:r>
     </w:p>
     <w:p>
@@ -4952,7 +6084,15 @@
         </w:rPr>
       </w:pPr>
       <w:r>
-        <w:t>Wstaw zrzut ekranu kodu podglądu (showAction):</w:t>
+        <w:t>Wstaw zrzut ekranu kodu podglądu (</w:t>
+      </w:r>
+      <w:proofErr w:type="spellStart"/>
+      <w:r>
+        <w:t>showAction</w:t>
+      </w:r>
+      <w:proofErr w:type="spellEnd"/>
+      <w:r>
+        <w:t>):</w:t>
       </w:r>
     </w:p>
     <w:p>
@@ -5142,7 +6282,15 @@
         </w:rPr>
       </w:pPr>
       <w:r>
-        <w:t>Wstaw zrzut ekranu kodu tworzenia (createAction):</w:t>
+        <w:t>Wstaw zrzut ekranu kodu tworzenia (</w:t>
+      </w:r>
+      <w:proofErr w:type="spellStart"/>
+      <w:r>
+        <w:t>createAction</w:t>
+      </w:r>
+      <w:proofErr w:type="spellEnd"/>
+      <w:r>
+        <w:t>):</w:t>
       </w:r>
     </w:p>
     <w:p>
@@ -5333,7 +6481,15 @@
         </w:rPr>
       </w:pPr>
       <w:r>
-        <w:t>Wstaw zrzut ekranu kodu edycji (editAction):</w:t>
+        <w:t>Wstaw zrzut ekranu kodu edycji (</w:t>
+      </w:r>
+      <w:proofErr w:type="spellStart"/>
+      <w:r>
+        <w:t>editAction</w:t>
+      </w:r>
+      <w:proofErr w:type="spellEnd"/>
+      <w:r>
+        <w:t>):</w:t>
       </w:r>
     </w:p>
     <w:p>
@@ -5524,7 +6680,15 @@
         </w:rPr>
       </w:pPr>
       <w:r>
-        <w:t>Wstaw zrzut ekranu kodu kasowania (deleteAction):</w:t>
+        <w:t>Wstaw zrzut ekranu kodu kasowania (</w:t>
+      </w:r>
+      <w:proofErr w:type="spellStart"/>
+      <w:r>
+        <w:t>deleteAction</w:t>
+      </w:r>
+      <w:proofErr w:type="spellEnd"/>
+      <w:r>
+        <w:t>):</w:t>
       </w:r>
     </w:p>
     <w:p>
@@ -5652,11 +6816,19 @@
       </w:pPr>
       <w:bookmarkStart w:id="15" w:name="_Toc146283472"/>
       <w:bookmarkStart w:id="16" w:name="_Toc184493820"/>
-      <w:r>
-        <w:rPr>
-          <w:lang w:val="pl-PL"/>
-        </w:rPr>
-        <w:t>Commit projektu do GIT</w:t>
+      <w:proofErr w:type="spellStart"/>
+      <w:r>
+        <w:rPr>
+          <w:lang w:val="pl-PL"/>
+        </w:rPr>
+        <w:t>Commit</w:t>
+      </w:r>
+      <w:proofErr w:type="spellEnd"/>
+      <w:r>
+        <w:rPr>
+          <w:lang w:val="pl-PL"/>
+        </w:rPr>
+        <w:t xml:space="preserve"> projektu do GIT</w:t>
       </w:r>
       <w:bookmarkEnd w:id="15"/>
       <w:bookmarkEnd w:id="16"/>
@@ -5667,11 +6839,33 @@
           <w:lang w:val="pl-PL"/>
         </w:rPr>
       </w:pPr>
-      <w:r>
-        <w:rPr>
-          <w:lang w:val="pl-PL"/>
-        </w:rPr>
-        <w:t xml:space="preserve">Zacommituj i pushnij </w:t>
+      <w:proofErr w:type="spellStart"/>
+      <w:r>
+        <w:rPr>
+          <w:lang w:val="pl-PL"/>
+        </w:rPr>
+        <w:t>Zacommituj</w:t>
+      </w:r>
+      <w:proofErr w:type="spellEnd"/>
+      <w:r>
+        <w:rPr>
+          <w:lang w:val="pl-PL"/>
+        </w:rPr>
+        <w:t xml:space="preserve"> i </w:t>
+      </w:r>
+      <w:proofErr w:type="spellStart"/>
+      <w:r>
+        <w:rPr>
+          <w:lang w:val="pl-PL"/>
+        </w:rPr>
+        <w:t>pushnij</w:t>
+      </w:r>
+      <w:proofErr w:type="spellEnd"/>
+      <w:r>
+        <w:rPr>
+          <w:lang w:val="pl-PL"/>
+        </w:rPr>
+        <w:t xml:space="preserve"> </w:t>
       </w:r>
       <w:r>
         <w:rPr>
@@ -5722,7 +6916,21 @@
         <w:rPr>
           <w:lang w:val="pl-PL"/>
         </w:rPr>
-        <w:t xml:space="preserve">obrze się wysłało. Jeśli tak, to z poziomu przeglądarki utwórz branch o nazwie </w:t>
+        <w:t xml:space="preserve">obrze się wysłało. Jeśli tak, to z poziomu przeglądarki utwórz </w:t>
+      </w:r>
+      <w:proofErr w:type="spellStart"/>
+      <w:r>
+        <w:rPr>
+          <w:lang w:val="pl-PL"/>
+        </w:rPr>
+        <w:t>branch</w:t>
+      </w:r>
+      <w:proofErr w:type="spellEnd"/>
+      <w:r>
+        <w:rPr>
+          <w:lang w:val="pl-PL"/>
+        </w:rPr>
+        <w:t xml:space="preserve"> o nazwie </w:t>
       </w:r>
       <w:r>
         <w:rPr>
@@ -5748,7 +6956,15 @@
         <w:pStyle w:val="Zadanie"/>
       </w:pPr>
       <w:r>
-        <w:t xml:space="preserve">Podaj link do brancha </w:t>
+        <w:t xml:space="preserve">Podaj link do </w:t>
+      </w:r>
+      <w:proofErr w:type="spellStart"/>
+      <w:r>
+        <w:t>brancha</w:t>
+      </w:r>
+      <w:proofErr w:type="spellEnd"/>
+      <w:r>
+        <w:t xml:space="preserve"> </w:t>
       </w:r>
       <w:r>
         <w:rPr>
@@ -5795,8 +7011,58 @@
           <w:rPr>
             <w:rStyle w:val="Hipercze"/>
           </w:rPr>
-          <w:t>github.com/mm51621/main/tree/main/AI/labF</w:t>
-        </w:r>
+          <w:t>github.com/mm51621/</w:t>
+        </w:r>
+        <w:proofErr w:type="spellStart"/>
+        <w:r>
+          <w:rPr>
+            <w:rStyle w:val="Hipercze"/>
+          </w:rPr>
+          <w:t>main</w:t>
+        </w:r>
+        <w:proofErr w:type="spellEnd"/>
+        <w:r>
+          <w:rPr>
+            <w:rStyle w:val="Hipercze"/>
+          </w:rPr>
+          <w:t>/</w:t>
+        </w:r>
+        <w:proofErr w:type="spellStart"/>
+        <w:r>
+          <w:rPr>
+            <w:rStyle w:val="Hipercze"/>
+          </w:rPr>
+          <w:t>tree</w:t>
+        </w:r>
+        <w:proofErr w:type="spellEnd"/>
+        <w:r>
+          <w:rPr>
+            <w:rStyle w:val="Hipercze"/>
+          </w:rPr>
+          <w:t>/</w:t>
+        </w:r>
+        <w:proofErr w:type="spellStart"/>
+        <w:r>
+          <w:rPr>
+            <w:rStyle w:val="Hipercze"/>
+          </w:rPr>
+          <w:t>main</w:t>
+        </w:r>
+        <w:proofErr w:type="spellEnd"/>
+        <w:r>
+          <w:rPr>
+            <w:rStyle w:val="Hipercze"/>
+          </w:rPr>
+          <w:t>/AI/</w:t>
+        </w:r>
+        <w:proofErr w:type="spellStart"/>
+        <w:r>
+          <w:rPr>
+            <w:rStyle w:val="Hipercze"/>
+          </w:rPr>
+          <w:t>labF</w:t>
+        </w:r>
+        <w:proofErr w:type="spellEnd"/>
         <w:r>
           <w:rPr>
             <w:rStyle w:val="Hipercze"/>

</xml_diff>